<commit_message>
adding Screenshots of webpages!
</commit_message>
<xml_diff>
--- a/documentation/Project Documentation.docx
+++ b/documentation/Project Documentation.docx
@@ -8409,15 +8409,14 @@
         </w:rPr>
         <w:t xml:space="preserve">  - Tools for monitoring and reviewing audit logs for suspicious activities.</w:t>
       </w:r>
-    </w:p>
-    <w:p>
-      <w:pPr>
-        <w:rPr>
-          <w:rFonts w:ascii="Times New Roman" w:hAnsi="Times New Roman" w:cs="Times New Roman"/>
-          <w:sz w:val="24"/>
-          <w:szCs w:val="24"/>
-        </w:rPr>
-      </w:pPr>
+      <w:r>
+        <w:rPr>
+          <w:rFonts w:ascii="Times New Roman" w:hAnsi="Times New Roman" w:cs="Times New Roman"/>
+          <w:sz w:val="24"/>
+          <w:szCs w:val="24"/>
+        </w:rPr>
+        <w:br/>
+      </w:r>
     </w:p>
     <w:p>
       <w:pPr>
@@ -8474,15 +8473,6 @@
           <w:szCs w:val="24"/>
         </w:rPr>
       </w:pPr>
-    </w:p>
-    <w:p>
-      <w:pPr>
-        <w:rPr>
-          <w:rFonts w:ascii="Times New Roman" w:hAnsi="Times New Roman" w:cs="Times New Roman"/>
-          <w:sz w:val="24"/>
-          <w:szCs w:val="24"/>
-        </w:rPr>
-      </w:pPr>
       <w:r>
         <w:rPr>
           <w:rFonts w:ascii="Times New Roman" w:hAnsi="Times New Roman" w:cs="Times New Roman"/>
@@ -8529,17 +8519,16 @@
         </w:rPr>
         <w:t>Key Takeaways</w:t>
       </w:r>
-    </w:p>
-    <w:p>
-      <w:pPr>
-        <w:rPr>
-          <w:rFonts w:ascii="Times New Roman" w:hAnsi="Times New Roman" w:cs="Times New Roman"/>
-          <w:b/>
-          <w:bCs/>
-          <w:sz w:val="24"/>
-          <w:szCs w:val="24"/>
-        </w:rPr>
-      </w:pPr>
+      <w:r>
+        <w:rPr>
+          <w:rFonts w:ascii="Times New Roman" w:hAnsi="Times New Roman" w:cs="Times New Roman"/>
+          <w:b/>
+          <w:bCs/>
+          <w:sz w:val="24"/>
+          <w:szCs w:val="24"/>
+        </w:rPr>
+        <w:br/>
+      </w:r>
     </w:p>
     <w:p>
       <w:pPr>
@@ -8683,6 +8672,7 @@
           <w:sz w:val="24"/>
           <w:szCs w:val="24"/>
         </w:rPr>
+        <w:lastRenderedPageBreak/>
         <w:t>4. Compliance and Security:</w:t>
       </w:r>
       <w:r>
@@ -9014,6 +9004,7 @@
           <w:sz w:val="24"/>
           <w:szCs w:val="24"/>
         </w:rPr>
+        <w:lastRenderedPageBreak/>
         <w:t>In conclusion, the HRMS is a vital tool for modern HR management, providing the functionality and flexibility needed to meet the dynamic demands of today’s workplace. By following the installation and setup guidelines provided in this documentation, organizations can successfully deploy the HRMS and begin reaping the benefits of a more efficient and effective HR management process.</w:t>
       </w:r>
     </w:p>

</xml_diff>